<commit_message>
diploma WIP 4:46 PM 23.05.23
</commit_message>
<xml_diff>
--- a/4th-Grade/Eighth-Semester/VKR/wip/ТЛ_090304_19И1606_ИКБО-20-19_Московка АА.docx
+++ b/4th-Grade/Eighth-Semester/VKR/wip/ТЛ_090304_19И1606_ИКБО-20-19_Московка АА.docx
@@ -491,7 +491,27 @@
           <w:szCs w:val="24"/>
           <w:lang w:val="ru-RU" w:eastAsia="ru-RU"/>
         </w:rPr>
-        <w:t>«____» _____________ 2020 г.</w:t>
+        <w:t>«____» _____________ 202</w:t>
+      </w:r>
+      <w:r>
+        <w:rPr>
+          <w:rFonts w:eastAsia="Times New Roman" w:cs="Times New Roman"/>
+          <w:color w:val="auto"/>
+          <w:sz w:val="24"/>
+          <w:szCs w:val="24"/>
+          <w:lang w:eastAsia="ru-RU"/>
+        </w:rPr>
+        <w:t>3</w:t>
+      </w:r>
+      <w:r>
+        <w:rPr>
+          <w:rFonts w:eastAsia="Times New Roman" w:cs="Times New Roman"/>
+          <w:color w:val="auto"/>
+          <w:sz w:val="24"/>
+          <w:szCs w:val="24"/>
+          <w:lang w:val="ru-RU" w:eastAsia="ru-RU"/>
+        </w:rPr>
+        <w:t xml:space="preserve"> г.</w:t>
       </w:r>
     </w:p>
     <w:p>
@@ -639,31 +659,7 @@
           <w:u w:val="single"/>
           <w:lang w:val="ru-RU" w:eastAsia="ru-RU"/>
         </w:rPr>
-        <w:t xml:space="preserve">Стартап "Обучающее ПО </w:t>
-      </w:r>
-      <w:proofErr w:type="spellStart"/>
-      <w:r>
-        <w:rPr>
-          <w:rFonts w:eastAsia="Times New Roman" w:cs="Times New Roman"/>
-          <w:color w:val="auto"/>
-          <w:sz w:val="24"/>
-          <w:szCs w:val="32"/>
-          <w:u w:val="single"/>
-          <w:lang w:val="ru-RU" w:eastAsia="ru-RU"/>
-        </w:rPr>
-        <w:t>по</w:t>
-      </w:r>
-      <w:proofErr w:type="spellEnd"/>
-      <w:r>
-        <w:rPr>
-          <w:rFonts w:eastAsia="Times New Roman" w:cs="Times New Roman"/>
-          <w:color w:val="auto"/>
-          <w:sz w:val="24"/>
-          <w:szCs w:val="32"/>
-          <w:u w:val="single"/>
-          <w:lang w:val="ru-RU" w:eastAsia="ru-RU"/>
-        </w:rPr>
-        <w:t xml:space="preserve"> работе со стерильным помещением: Симуляция химической лаборатории с использованием фотореалистичный трехмерных клонов"</w:t>
+        <w:t>Стартап "Обучающее ПО по работе со стерильным помещением: Симуляция химической лаборатории с использованием фотореалистичный трехмерных клонов"</w:t>
       </w:r>
       <w:bookmarkEnd w:id="0"/>
     </w:p>
@@ -1266,7 +1262,6 @@
                 <w:lang w:val="ru-RU" w:eastAsia="ru-RU"/>
               </w:rPr>
             </w:pPr>
-            <w:proofErr w:type="spellStart"/>
             <w:r>
               <w:rPr>
                 <w:rFonts w:eastAsia="Times New Roman" w:cs="Times New Roman"/>
@@ -1276,19 +1271,7 @@
                 <w:szCs w:val="24"/>
                 <w:lang w:eastAsia="ru-RU"/>
               </w:rPr>
-              <w:t>Плотников</w:t>
-            </w:r>
-            <w:proofErr w:type="spellEnd"/>
-            <w:r>
-              <w:rPr>
-                <w:rFonts w:eastAsia="Times New Roman" w:cs="Times New Roman"/>
-                <w:i/>
-                <w:color w:val="auto"/>
-                <w:sz w:val="24"/>
-                <w:szCs w:val="24"/>
-                <w:lang w:eastAsia="ru-RU"/>
-              </w:rPr>
-              <w:t xml:space="preserve"> С.Б</w:t>
+              <w:t>Плотников С.Б</w:t>
             </w:r>
             <w:r>
               <w:rPr>

</xml_diff>